<commit_message>
Mis a  jour docs
</commit_message>
<xml_diff>
--- a/0-Documentations/5-Résumés/Resume projet Franck.docx
+++ b/0-Documentations/5-Résumés/Resume projet Franck.docx
@@ -340,6 +340,55 @@
           <w:szCs w:val="28"/>
         </w:rPr>
       </w:pPr>
+      <w:r>
+        <w:rPr>
+          <w:sz w:val="28"/>
+          <w:szCs w:val="28"/>
+        </w:rPr>
+        <w:t>Une première pa</w:t>
+      </w:r>
+      <w:r>
+        <w:rPr>
+          <w:sz w:val="28"/>
+          <w:szCs w:val="28"/>
+        </w:rPr>
+        <w:t xml:space="preserve">rtie du projet est la gestion des </w:t>
+      </w:r>
+      <w:r>
+        <w:rPr>
+          <w:sz w:val="28"/>
+          <w:szCs w:val="28"/>
+        </w:rPr>
+        <w:t>entités</w:t>
+      </w:r>
+      <w:r>
+        <w:rPr>
+          <w:sz w:val="28"/>
+          <w:szCs w:val="28"/>
+        </w:rPr>
+        <w:t xml:space="preserve"> (</w:t>
+      </w:r>
+      <w:r>
+        <w:rPr>
+          <w:sz w:val="28"/>
+          <w:szCs w:val="28"/>
+        </w:rPr>
+        <w:t>création, modification et mises à jour</w:t>
+      </w:r>
+      <w:r>
+        <w:rPr>
+          <w:sz w:val="28"/>
+          <w:szCs w:val="28"/>
+        </w:rPr>
+        <w:t>)</w:t>
+      </w:r>
+      <w:r>
+        <w:rPr>
+          <w:sz w:val="28"/>
+          <w:szCs w:val="28"/>
+        </w:rPr>
+        <w:t xml:space="preserve"> de l’application. </w:t>
+      </w:r>
     </w:p>
     <w:p>
       <w:pPr>
@@ -353,7 +402,84 @@
           <w:sz w:val="28"/>
           <w:szCs w:val="28"/>
         </w:rPr>
-        <w:t>Une première partie du projet est la gestion d’entités (utilisateurs, promos) : création, modification, mis à jour ; cette partie étant nécessaire afin de mettre en place les interactions entre les différents intervenants.</w:t>
+        <w:t xml:space="preserve">La deuxième partie du projet est la création et la gestion </w:t>
+      </w:r>
+      <w:r>
+        <w:rPr>
+          <w:sz w:val="28"/>
+          <w:szCs w:val="28"/>
+        </w:rPr>
+        <w:t>de</w:t>
+      </w:r>
+      <w:r>
+        <w:rPr>
+          <w:sz w:val="28"/>
+          <w:szCs w:val="28"/>
+        </w:rPr>
+        <w:t>s</w:t>
+      </w:r>
+      <w:r>
+        <w:rPr>
+          <w:sz w:val="28"/>
+          <w:szCs w:val="28"/>
+        </w:rPr>
+        <w:t xml:space="preserve"> carnets de bord </w:t>
+      </w:r>
+      <w:r>
+        <w:rPr>
+          <w:sz w:val="28"/>
+          <w:szCs w:val="28"/>
+        </w:rPr>
+        <w:t>au cours</w:t>
+      </w:r>
+      <w:r>
+        <w:rPr>
+          <w:sz w:val="28"/>
+          <w:szCs w:val="28"/>
+        </w:rPr>
+        <w:t xml:space="preserve"> </w:t>
+      </w:r>
+      <w:r>
+        <w:rPr>
+          <w:sz w:val="28"/>
+          <w:szCs w:val="28"/>
+        </w:rPr>
+        <w:t>de diverse</w:t>
+      </w:r>
+      <w:r>
+        <w:rPr>
+          <w:sz w:val="28"/>
+          <w:szCs w:val="28"/>
+        </w:rPr>
+        <w:t>s</w:t>
+      </w:r>
+      <w:r>
+        <w:rPr>
+          <w:sz w:val="28"/>
+          <w:szCs w:val="28"/>
+        </w:rPr>
+        <w:t xml:space="preserve"> </w:t>
+      </w:r>
+      <w:r>
+        <w:rPr>
+          <w:sz w:val="28"/>
+          <w:szCs w:val="28"/>
+        </w:rPr>
+        <w:t>sessions</w:t>
+      </w:r>
+      <w:r>
+        <w:rPr>
+          <w:sz w:val="28"/>
+          <w:szCs w:val="28"/>
+        </w:rPr>
+        <w:t xml:space="preserve"> d’une promo</w:t>
+      </w:r>
+      <w:r>
+        <w:rPr>
+          <w:sz w:val="28"/>
+          <w:szCs w:val="28"/>
+        </w:rPr>
+        <w:t>.</w:t>
       </w:r>
     </w:p>
     <w:p>
@@ -363,64 +489,6 @@
           <w:szCs w:val="28"/>
         </w:rPr>
       </w:pPr>
-    </w:p>
-    <w:p>
-      <w:pPr>
-        <w:rPr>
-          <w:sz w:val="28"/>
-          <w:szCs w:val="28"/>
-        </w:rPr>
-      </w:pPr>
-      <w:r>
-        <w:rPr>
-          <w:sz w:val="28"/>
-          <w:szCs w:val="28"/>
-        </w:rPr>
-        <w:t xml:space="preserve">La deuxième partie du projet est la création et la gestion </w:t>
-      </w:r>
-      <w:r>
-        <w:rPr>
-          <w:sz w:val="28"/>
-          <w:szCs w:val="28"/>
-        </w:rPr>
-        <w:t>de</w:t>
-      </w:r>
-      <w:r>
-        <w:rPr>
-          <w:sz w:val="28"/>
-          <w:szCs w:val="28"/>
-        </w:rPr>
-        <w:t>s</w:t>
-      </w:r>
-      <w:r>
-        <w:rPr>
-          <w:sz w:val="28"/>
-          <w:szCs w:val="28"/>
-        </w:rPr>
-        <w:t xml:space="preserve"> carnets de bord lors </w:t>
-      </w:r>
-      <w:r>
-        <w:rPr>
-          <w:sz w:val="28"/>
-          <w:szCs w:val="28"/>
-        </w:rPr>
-        <w:t>de diverse</w:t>
-      </w:r>
-      <w:r>
-        <w:rPr>
-          <w:sz w:val="28"/>
-          <w:szCs w:val="28"/>
-        </w:rPr>
-        <w:t xml:space="preserve"> promos.</w:t>
-      </w:r>
-    </w:p>
-    <w:p>
-      <w:pPr>
-        <w:rPr>
-          <w:sz w:val="28"/>
-          <w:szCs w:val="28"/>
-        </w:rPr>
-      </w:pPr>
       <w:r>
         <w:rPr>
           <w:sz w:val="28"/>
@@ -428,14 +496,6 @@
         </w:rPr>
         <w:t>Chaque carnet de bord est constitué de trois parties :</w:t>
       </w:r>
-    </w:p>
-    <w:p>
-      <w:pPr>
-        <w:rPr>
-          <w:sz w:val="28"/>
-          <w:szCs w:val="28"/>
-        </w:rPr>
-      </w:pPr>
     </w:p>
     <w:p>
       <w:pPr>
@@ -454,7 +514,21 @@
           <w:sz w:val="28"/>
           <w:szCs w:val="28"/>
         </w:rPr>
-        <w:t>Une introduction : elle est le résumé de la session passé avant le retour en entreprise</w:t>
+        <w:t>Une introduction : elle est le résumé de la session passé</w:t>
+      </w:r>
+      <w:r>
+        <w:rPr>
+          <w:sz w:val="28"/>
+          <w:szCs w:val="28"/>
+        </w:rPr>
+        <w:t>e</w:t>
+      </w:r>
+      <w:r>
+        <w:rPr>
+          <w:sz w:val="28"/>
+          <w:szCs w:val="28"/>
+        </w:rPr>
+        <w:t xml:space="preserve"> avant le retour en entreprise</w:t>
       </w:r>
     </w:p>
     <w:p>
@@ -474,7 +548,28 @@
           <w:sz w:val="28"/>
           <w:szCs w:val="28"/>
         </w:rPr>
-        <w:t>Une série de 10 questions : 5 pour le tuteur, 5 pour l’apprenant ; à remplir avant de revenir à Simplon</w:t>
+        <w:t>Une série de 10 questions : 5 pour le tuteur</w:t>
+      </w:r>
+      <w:r>
+        <w:rPr>
+          <w:sz w:val="28"/>
+          <w:szCs w:val="28"/>
+        </w:rPr>
+        <w:t xml:space="preserve">, 5 pour l’apprenant ; les réponses sont à fournir </w:t>
+      </w:r>
+      <w:r>
+        <w:rPr>
+          <w:sz w:val="28"/>
+          <w:szCs w:val="28"/>
+        </w:rPr>
+        <w:t xml:space="preserve"> avant de revenir </w:t>
+      </w:r>
+      <w:r>
+        <w:rPr>
+          <w:sz w:val="28"/>
+          <w:szCs w:val="28"/>
+        </w:rPr>
+        <w:t>en milieu scolaire</w:t>
       </w:r>
     </w:p>
     <w:p>
@@ -546,30 +641,127 @@
           <w:szCs w:val="28"/>
         </w:rPr>
       </w:pPr>
-    </w:p>
-    <w:p>
-      <w:pPr>
-        <w:rPr>
-          <w:sz w:val="28"/>
-          <w:szCs w:val="28"/>
-        </w:rPr>
-      </w:pPr>
-      <w:r>
-        <w:rPr>
-          <w:sz w:val="28"/>
-          <w:szCs w:val="28"/>
-        </w:rPr>
-        <w:t xml:space="preserve">Pour ce projet, nous avons utilisé comme technologie : Java (pour le back-end), React (pour le Front-end) et MySql </w:t>
+      <w:r>
+        <w:rPr>
+          <w:sz w:val="28"/>
+          <w:szCs w:val="28"/>
+        </w:rPr>
+        <w:t xml:space="preserve">Pour ce projet, nous avons utilisé </w:t>
+      </w:r>
+      <w:r>
+        <w:rPr>
+          <w:sz w:val="28"/>
+          <w:szCs w:val="28"/>
+        </w:rPr>
+        <w:t>des</w:t>
+      </w:r>
+      <w:r>
+        <w:rPr>
+          <w:sz w:val="28"/>
+          <w:szCs w:val="28"/>
+        </w:rPr>
+        <w:t xml:space="preserve"> technologie</w:t>
+      </w:r>
+      <w:r>
+        <w:rPr>
+          <w:sz w:val="28"/>
+          <w:szCs w:val="28"/>
+        </w:rPr>
+        <w:t>s variées</w:t>
+      </w:r>
+      <w:r>
+        <w:rPr>
+          <w:sz w:val="28"/>
+          <w:szCs w:val="28"/>
+        </w:rPr>
+        <w:t xml:space="preserve"> : Java (pour le back-end), React (pour le Front-end) et MySql </w:t>
+      </w:r>
+      <w:r>
+        <w:rPr>
+          <w:sz w:val="28"/>
+          <w:szCs w:val="28"/>
+        </w:rPr>
+        <w:t xml:space="preserve">Database </w:t>
+      </w:r>
+      <w:r>
+        <w:rPr>
+          <w:sz w:val="28"/>
+          <w:szCs w:val="28"/>
+        </w:rPr>
+        <w:t>pour la persistance des données.</w:t>
+      </w:r>
+      <w:r>
+        <w:rPr>
+          <w:sz w:val="28"/>
+          <w:szCs w:val="28"/>
+        </w:rPr>
+        <w:t xml:space="preserve"> </w:t>
+      </w:r>
+      <w:r>
+        <w:rPr>
+          <w:sz w:val="28"/>
+          <w:szCs w:val="28"/>
+        </w:rPr>
+        <w:t>Le choix de ces technologie</w:t>
+      </w:r>
+      <w:r>
+        <w:rPr>
+          <w:sz w:val="28"/>
+          <w:szCs w:val="28"/>
+        </w:rPr>
+        <w:t>s</w:t>
+      </w:r>
+      <w:r>
+        <w:rPr>
+          <w:sz w:val="28"/>
+          <w:szCs w:val="28"/>
+        </w:rPr>
+        <w:t xml:space="preserve"> aura été influencé par</w:t>
+      </w:r>
+      <w:r>
+        <w:rPr>
+          <w:sz w:val="28"/>
+          <w:szCs w:val="28"/>
+        </w:rPr>
+        <w:t xml:space="preserve"> </w:t>
+      </w:r>
+      <w:r>
+        <w:rPr>
+          <w:sz w:val="28"/>
+          <w:szCs w:val="28"/>
+        </w:rPr>
+        <w:t xml:space="preserve">leur </w:t>
+      </w:r>
+      <w:r>
+        <w:rPr>
+          <w:sz w:val="28"/>
+          <w:szCs w:val="28"/>
+        </w:rPr>
+        <w:t>utilisation dans notre</w:t>
+      </w:r>
+      <w:r>
+        <w:rPr>
+          <w:sz w:val="28"/>
+          <w:szCs w:val="28"/>
+        </w:rPr>
+        <w:t xml:space="preserve"> </w:t>
+      </w:r>
+      <w:r>
+        <w:rPr>
+          <w:sz w:val="28"/>
+          <w:szCs w:val="28"/>
+        </w:rPr>
+        <w:t>service</w:t>
+      </w:r>
+      <w:r>
+        <w:rPr>
+          <w:sz w:val="28"/>
+          <w:szCs w:val="28"/>
+        </w:rPr>
+        <w:t xml:space="preserve"> à venir.</w:t>
       </w:r>
       <w:bookmarkStart w:id="0" w:name="_GoBack"/>
       <w:bookmarkEnd w:id="0"/>
-      <w:r>
-        <w:rPr>
-          <w:sz w:val="28"/>
-          <w:szCs w:val="28"/>
-        </w:rPr>
-        <w:t>pour la persistance des données.</w:t>
-      </w:r>
     </w:p>
     <w:sectPr>
       <w:pgSz w:w="11906" w:h="16838"/>

</xml_diff>